<commit_message>
mise à jour connexion BdD avec ID en ligne
</commit_message>
<xml_diff>
--- a/Analyse/MLD textuel.docx
+++ b/Analyse/MLD textuel.docx
@@ -47,71 +47,68 @@
       <w:r>
         <w:t>, hash)</w:t>
       </w:r>
-    </w:p>
-    <w:p/>
-    <w:p>
-      <w:proofErr w:type="spellStart"/>
-      <w:r>
-        <w:t>profil_</w:t>
-      </w:r>
-      <w:proofErr w:type="gramStart"/>
-      <w:r>
-        <w:t>joueur</w:t>
-      </w:r>
-      <w:proofErr w:type="spellEnd"/>
-      <w:r>
-        <w:t>(</w:t>
-      </w:r>
-      <w:proofErr w:type="gramEnd"/>
-      <w:r>
-        <w:rPr>
-          <w:u w:val="single"/>
-        </w:rPr>
-        <w:t>id-profil</w:t>
-      </w:r>
-      <w:r>
-        <w:t xml:space="preserve">, #id-user, pseudo, </w:t>
-      </w:r>
-      <w:proofErr w:type="spellStart"/>
-      <w:r>
-        <w:t>img_profil</w:t>
-      </w:r>
-      <w:proofErr w:type="spellEnd"/>
-      <w:r>
-        <w:t xml:space="preserve">, </w:t>
-      </w:r>
-      <w:proofErr w:type="spellStart"/>
-      <w:r>
-        <w:t>date_creation</w:t>
-      </w:r>
-      <w:proofErr w:type="spellEnd"/>
-      <w:r>
-        <w:t xml:space="preserve">, </w:t>
-      </w:r>
-      <w:proofErr w:type="spellStart"/>
-      <w:r>
-        <w:t>jeux_maitrises</w:t>
-      </w:r>
-      <w:proofErr w:type="spellEnd"/>
-      <w:r>
-        <w:t>, description, MJ-</w:t>
-      </w:r>
-      <w:proofErr w:type="spellStart"/>
-      <w:r>
-        <w:t>pasMJ</w:t>
-      </w:r>
-      <w:proofErr w:type="spellEnd"/>
-      <w:r>
-        <w:t>)</w:t>
-      </w:r>
-    </w:p>
-    <w:p>
       <w:bookmarkStart w:id="0" w:name="_GoBack"/>
       <w:bookmarkEnd w:id="0"/>
     </w:p>
     <w:p>
+      <w:proofErr w:type="spellStart"/>
+      <w:r>
+        <w:t>profil_</w:t>
+      </w:r>
       <w:proofErr w:type="gramStart"/>
       <w:r>
+        <w:t>joueur</w:t>
+      </w:r>
+      <w:proofErr w:type="spellEnd"/>
+      <w:r>
+        <w:t>(</w:t>
+      </w:r>
+      <w:proofErr w:type="gramEnd"/>
+      <w:r>
+        <w:rPr>
+          <w:u w:val="single"/>
+        </w:rPr>
+        <w:t>id-profil</w:t>
+      </w:r>
+      <w:r>
+        <w:t xml:space="preserve">, #id-user, pseudo, </w:t>
+      </w:r>
+      <w:proofErr w:type="spellStart"/>
+      <w:r>
+        <w:t>img_profil</w:t>
+      </w:r>
+      <w:proofErr w:type="spellEnd"/>
+      <w:r>
+        <w:t xml:space="preserve">, </w:t>
+      </w:r>
+      <w:proofErr w:type="spellStart"/>
+      <w:r>
+        <w:t>date_creation</w:t>
+      </w:r>
+      <w:proofErr w:type="spellEnd"/>
+      <w:r>
+        <w:t xml:space="preserve">, </w:t>
+      </w:r>
+      <w:proofErr w:type="spellStart"/>
+      <w:r>
+        <w:t>jeux_maitrises</w:t>
+      </w:r>
+      <w:proofErr w:type="spellEnd"/>
+      <w:r>
+        <w:t>, description, MJ-</w:t>
+      </w:r>
+      <w:proofErr w:type="spellStart"/>
+      <w:r>
+        <w:t>pasMJ</w:t>
+      </w:r>
+      <w:proofErr w:type="spellEnd"/>
+      <w:r>
+        <w:t>)</w:t>
+      </w:r>
+    </w:p>
+    <w:p>
+      <w:proofErr w:type="gramStart"/>
+      <w:r>
         <w:t>recherche(</w:t>
       </w:r>
       <w:proofErr w:type="gramEnd"/>
@@ -119,33 +116,52 @@
         <w:rPr>
           <w:u w:val="single"/>
         </w:rPr>
-        <w:t>id-recherc</w:t>
-      </w:r>
+        <w:t>id-recherche</w:t>
+      </w:r>
+      <w:r>
+        <w:t>, #id-user, #id-profil)</w:t>
+      </w:r>
+    </w:p>
+    <w:p>
+      <w:proofErr w:type="spellStart"/>
+      <w:r>
+        <w:t>message_</w:t>
+      </w:r>
+      <w:proofErr w:type="gramStart"/>
+      <w:r>
+        <w:t>prive</w:t>
+      </w:r>
+      <w:proofErr w:type="spellEnd"/>
+      <w:r>
+        <w:t>(</w:t>
+      </w:r>
+      <w:proofErr w:type="gramEnd"/>
       <w:r>
         <w:rPr>
           <w:u w:val="single"/>
         </w:rPr>
-        <w:t>h</w:t>
-      </w:r>
+        <w:t>id-</w:t>
+      </w:r>
+      <w:proofErr w:type="spellStart"/>
       <w:r>
         <w:rPr>
           <w:u w:val="single"/>
         </w:rPr>
-        <w:t>e</w:t>
-      </w:r>
-      <w:r>
-        <w:t>, #id-user, #id-profil)</w:t>
+        <w:t>pmessage</w:t>
+      </w:r>
+      <w:proofErr w:type="spellEnd"/>
+      <w:r>
+        <w:t>, #id-user, #id-profil, contenu)</w:t>
       </w:r>
     </w:p>
-    <w:p/>
     <w:p>
       <w:proofErr w:type="spellStart"/>
       <w:r>
-        <w:t>message_</w:t>
+        <w:t>table_de_</w:t>
       </w:r>
       <w:proofErr w:type="gramStart"/>
       <w:r>
-        <w:t>prive</w:t>
+        <w:t>jeu</w:t>
       </w:r>
       <w:proofErr w:type="spellEnd"/>
       <w:r>
@@ -156,39 +172,6 @@
         <w:rPr>
           <w:u w:val="single"/>
         </w:rPr>
-        <w:t>id-</w:t>
-      </w:r>
-      <w:proofErr w:type="spellStart"/>
-      <w:r>
-        <w:rPr>
-          <w:u w:val="single"/>
-        </w:rPr>
-        <w:t>pmessage</w:t>
-      </w:r>
-      <w:proofErr w:type="spellEnd"/>
-      <w:r>
-        <w:t>, #id-user, #id-profil, contenu)</w:t>
-      </w:r>
-    </w:p>
-    <w:p/>
-    <w:p>
-      <w:proofErr w:type="spellStart"/>
-      <w:r>
-        <w:t>table_de_</w:t>
-      </w:r>
-      <w:proofErr w:type="gramStart"/>
-      <w:r>
-        <w:t>jeu</w:t>
-      </w:r>
-      <w:proofErr w:type="spellEnd"/>
-      <w:r>
-        <w:t>(</w:t>
-      </w:r>
-      <w:proofErr w:type="gramEnd"/>
-      <w:r>
-        <w:rPr>
-          <w:u w:val="single"/>
-        </w:rPr>
         <w:t>id-table</w:t>
       </w:r>
       <w:r>
@@ -209,44 +192,6 @@
       <w:proofErr w:type="spellEnd"/>
       <w:r>
         <w:t>, chat)</w:t>
-      </w:r>
-    </w:p>
-    <w:p/>
-    <w:p>
-      <w:pPr>
-        <w:rPr>
-          <w:lang w:val="en-US"/>
-        </w:rPr>
-      </w:pPr>
-      <w:proofErr w:type="gramStart"/>
-      <w:r>
-        <w:rPr>
-          <w:lang w:val="en-US"/>
-        </w:rPr>
-        <w:t>chat(</w:t>
-      </w:r>
-      <w:proofErr w:type="gramEnd"/>
-      <w:r>
-        <w:rPr>
-          <w:u w:val="single"/>
-          <w:lang w:val="en-US"/>
-        </w:rPr>
-        <w:t>id-</w:t>
-      </w:r>
-      <w:proofErr w:type="spellStart"/>
-      <w:r>
-        <w:rPr>
-          <w:u w:val="single"/>
-          <w:lang w:val="en-US"/>
-        </w:rPr>
-        <w:t>tablechat</w:t>
-      </w:r>
-      <w:proofErr w:type="spellEnd"/>
-      <w:r>
-        <w:rPr>
-          <w:lang w:val="en-US"/>
-        </w:rPr>
-        <w:t>, #id-table, message)</w:t>
       </w:r>
     </w:p>
     <w:p>
@@ -255,6 +200,36 @@
           <w:lang w:val="en-US"/>
         </w:rPr>
       </w:pPr>
+      <w:proofErr w:type="gramStart"/>
+      <w:r>
+        <w:rPr>
+          <w:lang w:val="en-US"/>
+        </w:rPr>
+        <w:t>chat(</w:t>
+      </w:r>
+      <w:proofErr w:type="gramEnd"/>
+      <w:r>
+        <w:rPr>
+          <w:u w:val="single"/>
+          <w:lang w:val="en-US"/>
+        </w:rPr>
+        <w:t>id-</w:t>
+      </w:r>
+      <w:proofErr w:type="spellStart"/>
+      <w:r>
+        <w:rPr>
+          <w:u w:val="single"/>
+          <w:lang w:val="en-US"/>
+        </w:rPr>
+        <w:t>tablechat</w:t>
+      </w:r>
+      <w:proofErr w:type="spellEnd"/>
+      <w:r>
+        <w:rPr>
+          <w:lang w:val="en-US"/>
+        </w:rPr>
+        <w:t>, #id-table, message)</w:t>
+      </w:r>
     </w:p>
     <w:p>
       <w:proofErr w:type="gramStart"/>

</xml_diff>